<commit_message>
update wwfc files and updated index
</commit_message>
<xml_diff>
--- a/WWFC/Code-of-Conduct/Resepct-Spectators.docx
+++ b/WWFC/Code-of-Conduct/Resepct-Spectators.docx
@@ -252,7 +252,7 @@
           <w:footerReference w:type="first" r:id="rId15"/>
           <w:type w:val="continuous"/>
           <w:pgSz w:w="11906" w:h="16838"/>
-          <w:pgMar w:top="426" w:right="720" w:bottom="720" w:left="720" w:header="708" w:footer="708" w:gutter="0"/>
+          <w:pgMar w:top="1440" w:right="1440" w:bottom="1440" w:left="1440" w:header="708" w:footer="708" w:gutter="0"/>
           <w:cols w:space="708"/>
           <w:docGrid w:linePitch="360"/>
         </w:sectPr>
@@ -497,7 +497,7 @@
           <w:sz w:val="24"/>
           <w:szCs w:val="24"/>
         </w:rPr>
-        <w:t xml:space="preserve">Encourage the players to respect the opposition, </w:t>
+        <w:t xml:space="preserve">Encourage the players to respect the opposition, referee and match </w:t>
       </w:r>
       <w:proofErr w:type="gramStart"/>
       <w:r>
@@ -505,16 +505,9 @@
           <w:sz w:val="24"/>
           <w:szCs w:val="24"/>
         </w:rPr>
-        <w:t>referee</w:t>
+        <w:t>officials</w:t>
       </w:r>
       <w:proofErr w:type="gramEnd"/>
-      <w:r>
-        <w:rPr>
-          <w:sz w:val="24"/>
-          <w:szCs w:val="24"/>
-        </w:rPr>
-        <w:t xml:space="preserve"> and match officials</w:t>
-      </w:r>
     </w:p>
     <w:p>
       <w:pPr>
@@ -825,7 +818,7 @@
     <w:sectPr>
       <w:type w:val="continuous"/>
       <w:pgSz w:w="11906" w:h="16838"/>
-      <w:pgMar w:top="720" w:right="720" w:bottom="720" w:left="720" w:header="708" w:footer="708" w:gutter="0"/>
+      <w:pgMar w:top="1440" w:right="1440" w:bottom="1440" w:left="1440" w:header="708" w:footer="708" w:gutter="0"/>
       <w:cols w:space="567"/>
       <w:docGrid w:linePitch="360"/>
     </w:sectPr>

</xml_diff>